<commit_message>
Added unit for temp
</commit_message>
<xml_diff>
--- a/commands.docx
+++ b/commands.docx
@@ -827,7 +827,6 @@
       </w:r>
     </w:p>
     <w:p>
-      <w:bookmarkStart w:id="0" w:name="_GoBack"/>
       <w:r>
         <w:rPr>
           <w:b/>
@@ -836,11 +835,7 @@
         <w:t>git commit -a - m „updated text to free range”</w:t>
       </w:r>
       <w:r>
-        <w:t xml:space="preserve"> </w:t>
-      </w:r>
-      <w:bookmarkEnd w:id="0"/>
-      <w:r>
-        <w:t>- pomija faze staging</w:t>
+        <w:t xml:space="preserve"> - pomija faze staging</w:t>
       </w:r>
       <w:r>
         <w:t xml:space="preserve"> i od razu rovi commit</w:t>
@@ -1253,7 +1248,58 @@
         </w:drawing>
       </w:r>
     </w:p>
-    <w:p/>
+    <w:p>
+      <w:r>
+        <w:rPr>
+          <w:b/>
+        </w:rPr>
+        <w:t>git merge -m „komentarz” -</w:t>
+      </w:r>
+      <w:r>
+        <w:t xml:space="preserve"> integrowanie zmian jednej branch z inną</w:t>
+      </w:r>
+    </w:p>
+    <w:p>
+      <w:r>
+        <w:drawing>
+          <wp:inline distT="0" distB="0" distL="0" distR="0" wp14:anchorId="37834EBB" wp14:editId="6795A6F6">
+            <wp:extent cx="5760720" cy="424180"/>
+            <wp:effectExtent l="0" t="0" r="0" b="0"/>
+            <wp:docPr id="23" name="Obraz 23"/>
+            <wp:cNvGraphicFramePr>
+              <a:graphicFrameLocks xmlns:a="http://schemas.openxmlformats.org/drawingml/2006/main" noChangeAspect="1"/>
+            </wp:cNvGraphicFramePr>
+            <a:graphic xmlns:a="http://schemas.openxmlformats.org/drawingml/2006/main">
+              <a:graphicData uri="http://schemas.openxmlformats.org/drawingml/2006/picture">
+                <pic:pic xmlns:pic="http://schemas.openxmlformats.org/drawingml/2006/picture">
+                  <pic:nvPicPr>
+                    <pic:cNvPr id="1" name=""/>
+                    <pic:cNvPicPr/>
+                  </pic:nvPicPr>
+                  <pic:blipFill>
+                    <a:blip r:embed="rId28"/>
+                    <a:stretch>
+                      <a:fillRect/>
+                    </a:stretch>
+                  </pic:blipFill>
+                  <pic:spPr>
+                    <a:xfrm>
+                      <a:off x="0" y="0"/>
+                      <a:ext cx="5760720" cy="424180"/>
+                    </a:xfrm>
+                    <a:prstGeom prst="rect">
+                      <a:avLst/>
+                    </a:prstGeom>
+                  </pic:spPr>
+                </pic:pic>
+              </a:graphicData>
+            </a:graphic>
+          </wp:inline>
+        </w:drawing>
+      </w:r>
+      <w:bookmarkStart w:id="0" w:name="_GoBack"/>
+      <w:bookmarkEnd w:id="0"/>
+    </w:p>
     <w:sectPr>
       <w:pgSz w:w="11906" w:h="16838"/>
       <w:pgMar w:top="1417" w:right="1417" w:bottom="1417" w:left="1417" w:header="708" w:footer="708" w:gutter="0"/>

</xml_diff>